<commit_message>
Report and API update.
</commit_message>
<xml_diff>
--- a/EAD CA2 Report.docx
+++ b/EAD CA2 Report.docx
@@ -161,23 +161,7 @@
                                       <w:color w:val="FFFFFF" w:themeColor="background1"/>
                                       <w:lang w:val="en-IE"/>
                                     </w:rPr>
-                                    <w:t xml:space="preserve">X00161872 </w:t>
-                                  </w:r>
-                                  <w:proofErr w:type="spellStart"/>
-                                  <w:r>
-                                    <w:rPr>
-                                      <w:color w:val="FFFFFF" w:themeColor="background1"/>
-                                      <w:lang w:val="en-IE"/>
-                                    </w:rPr>
-                                    <w:t>Elijel</w:t>
-                                  </w:r>
-                                  <w:proofErr w:type="spellEnd"/>
-                                  <w:r>
-                                    <w:rPr>
-                                      <w:color w:val="FFFFFF" w:themeColor="background1"/>
-                                      <w:lang w:val="en-IE"/>
-                                    </w:rPr>
-                                    <w:t xml:space="preserve"> De La Cruz</w:t>
+                                    <w:t>X00161872 Elijel De La Cruz</w:t>
                                   </w:r>
                                 </w:p>
                                 <w:p>
@@ -1283,14 +1267,9 @@
         <w:br w:type="page"/>
       </w:r>
       <w:bookmarkStart w:id="0" w:name="_Toc133267408"/>
-      <w:proofErr w:type="spellStart"/>
       <w:r>
         <w:lastRenderedPageBreak/>
-        <w:t>Github</w:t>
-      </w:r>
-      <w:proofErr w:type="spellEnd"/>
-      <w:r>
-        <w:t xml:space="preserve"> - repo URI, use of repo, commits etc.</w:t>
+        <w:t>Github - repo URI, use of repo, commits etc.</w:t>
       </w:r>
       <w:bookmarkEnd w:id="0"/>
     </w:p>
@@ -1323,22 +1302,12 @@
     </w:p>
     <w:p>
       <w:r>
-        <w:t xml:space="preserve">App UI, </w:t>
-      </w:r>
-      <w:proofErr w:type="spellStart"/>
-      <w:r>
-        <w:t>Elijel</w:t>
-      </w:r>
-      <w:proofErr w:type="spellEnd"/>
-    </w:p>
-    <w:p>
-      <w:proofErr w:type="spellStart"/>
-      <w:r>
-        <w:t>RestaurantAPI</w:t>
-      </w:r>
-      <w:proofErr w:type="spellEnd"/>
-      <w:r>
-        <w:t>, Cianan</w:t>
+        <w:t>App UI, Elijel</w:t>
+      </w:r>
+    </w:p>
+    <w:p>
+      <w:r>
+        <w:t>RestaurantAPI, Cianan</w:t>
       </w:r>
     </w:p>
     <w:p>
@@ -1348,13 +1317,8 @@
     </w:p>
     <w:p>
       <w:r>
-        <w:t xml:space="preserve">Azure Hosting, </w:t>
-      </w:r>
-      <w:proofErr w:type="spellStart"/>
-      <w:r>
-        <w:t>Elijel</w:t>
-      </w:r>
-      <w:proofErr w:type="spellEnd"/>
+        <w:t>Azure Hosting, Elijel</w:t>
+      </w:r>
     </w:p>
     <w:p/>
     <w:p>
@@ -1486,10 +1450,9 @@
       </w:r>
       <w:bookmarkEnd w:id="5"/>
     </w:p>
-    <w:p/>
-    <w:p>
-      <w:r>
-        <w:t>Swagger view</w:t>
+    <w:p>
+      <w:r>
+        <w:t>Functions include, get for restaurants and reviews, post for reviews, delete for reviews and searching by type.</w:t>
       </w:r>
     </w:p>
     <w:p>
@@ -1498,10 +1461,10 @@
           <w:noProof/>
         </w:rPr>
         <w:drawing>
-          <wp:inline distT="0" distB="0" distL="0" distR="0" wp14:anchorId="3DB422BE" wp14:editId="663A0A3E">
-            <wp:extent cx="5731510" cy="2486660"/>
-            <wp:effectExtent l="0" t="0" r="2540" b="8890"/>
-            <wp:docPr id="682578310" name="Picture 1"/>
+          <wp:inline distT="0" distB="0" distL="0" distR="0" wp14:anchorId="7B69C8C2" wp14:editId="7BDABF3C">
+            <wp:extent cx="5731510" cy="1833245"/>
+            <wp:effectExtent l="0" t="0" r="2540" b="0"/>
+            <wp:docPr id="287391057" name="Picture 1"/>
             <wp:cNvGraphicFramePr>
               <a:graphicFrameLocks xmlns:a="http://schemas.openxmlformats.org/drawingml/2006/main" noChangeAspect="1"/>
             </wp:cNvGraphicFramePr>
@@ -1509,7 +1472,7 @@
               <a:graphicData uri="http://schemas.openxmlformats.org/drawingml/2006/picture">
                 <pic:pic xmlns:pic="http://schemas.openxmlformats.org/drawingml/2006/picture">
                   <pic:nvPicPr>
-                    <pic:cNvPr id="682578310" name=""/>
+                    <pic:cNvPr id="287391057" name=""/>
                     <pic:cNvPicPr/>
                   </pic:nvPicPr>
                   <pic:blipFill>
@@ -1521,7 +1484,7 @@
                   <pic:spPr>
                     <a:xfrm>
                       <a:off x="0" y="0"/>
-                      <a:ext cx="5731510" cy="2486660"/>
+                      <a:ext cx="5731510" cy="1833245"/>
                     </a:xfrm>
                     <a:prstGeom prst="rect">
                       <a:avLst/>
@@ -1544,7 +1507,6 @@
         <w:rPr>
           <w:noProof/>
         </w:rPr>
-        <w:lastRenderedPageBreak/>
         <w:drawing>
           <wp:inline distT="0" distB="0" distL="0" distR="0" wp14:anchorId="039C3C28" wp14:editId="01B3875F">
             <wp:extent cx="4410075" cy="3238908"/>
@@ -1584,6 +1546,7 @@
     </w:p>
     <w:p>
       <w:r>
+        <w:lastRenderedPageBreak/>
         <w:t>Postman HTTP request</w:t>
       </w:r>
     </w:p>
@@ -1638,21 +1601,8 @@
         <w:rPr>
           <w:rStyle w:val="Heading2Char"/>
         </w:rPr>
-        <w:t xml:space="preserve">how it has been deployed </w:t>
-      </w:r>
-      <w:proofErr w:type="gramStart"/>
-      <w:r>
-        <w:rPr>
-          <w:rStyle w:val="Heading2Char"/>
-        </w:rPr>
-        <w:t>e.g.</w:t>
-      </w:r>
-      <w:proofErr w:type="gramEnd"/>
-      <w:r>
-        <w:rPr>
-          <w:rStyle w:val="Heading2Char"/>
-        </w:rPr>
-        <w:t xml:space="preserve"> Azure app service settings</w:t>
+        <w:lastRenderedPageBreak/>
+        <w:t>how it has been deployed e.g. Azure app service settings</w:t>
       </w:r>
       <w:bookmarkEnd w:id="6"/>
       <w:r>
@@ -1717,29 +1667,34 @@
       <w:bookmarkEnd w:id="7"/>
     </w:p>
     <w:p>
-      <w:r>
-        <w:t xml:space="preserve"> screen shots, </w:t>
-      </w:r>
-    </w:p>
-    <w:p>
       <w:pPr>
         <w:pStyle w:val="Heading2"/>
       </w:pPr>
       <w:r>
+        <w:t>S</w:t>
+      </w:r>
+      <w:r>
+        <w:t xml:space="preserve">creen </w:t>
+      </w:r>
+      <w:r>
+        <w:t>S</w:t>
+      </w:r>
+      <w:r>
+        <w:t>hots</w:t>
+      </w:r>
+    </w:p>
+    <w:p/>
+    <w:p>
+      <w:pPr>
+        <w:pStyle w:val="Heading2"/>
+      </w:pPr>
+      <w:r>
         <w:t>Expresso Tests</w:t>
       </w:r>
     </w:p>
     <w:p>
       <w:r>
-        <w:t xml:space="preserve">This test checks for the name of the restaurant when going inside </w:t>
-      </w:r>
-      <w:proofErr w:type="gramStart"/>
-      <w:r>
-        <w:t>it’s</w:t>
-      </w:r>
-      <w:proofErr w:type="gramEnd"/>
-      <w:r>
-        <w:t xml:space="preserve"> details.</w:t>
+        <w:t>This test checks for the name of the restaurant when going inside it’s details.</w:t>
       </w:r>
     </w:p>
     <w:p>
@@ -1794,23 +1749,7 @@
         <w:t>This test fails because it cannot wait for the text inside the textbox to load and</w:t>
       </w:r>
       <w:r>
-        <w:t xml:space="preserve"> says that </w:t>
-      </w:r>
-      <w:proofErr w:type="gramStart"/>
-      <w:r>
-        <w:t>it’s</w:t>
-      </w:r>
-      <w:proofErr w:type="gramEnd"/>
-      <w:r>
-        <w:t xml:space="preserve"> empty. </w:t>
-      </w:r>
-      <w:proofErr w:type="gramStart"/>
-      <w:r>
-        <w:t>It’s</w:t>
-      </w:r>
-      <w:proofErr w:type="gramEnd"/>
-      <w:r>
-        <w:t xml:space="preserve"> there but we’re unsure how to improve it.</w:t>
+        <w:t xml:space="preserve"> says that it’s empty. It’s there but we’re unsure how to improve it.</w:t>
       </w:r>
       <w:r>
         <w:br/>

</xml_diff>